<commit_message>
Se reforma primer parrafo del documento.
</commit_message>
<xml_diff>
--- a/Identacion - Documentacion/Indentación del código fuente.docx
+++ b/Identacion - Documentacion/Indentación del código fuente.docx
@@ -301,228 +301,6 @@
     </w:p>
     <w:p>
       <w:pPr>
-        <w:spacing w:after="390" w:line="465" w:lineRule="atLeast"/>
-        <w:rPr>
-          <w:rFonts w:ascii="Roboto Slab" w:eastAsia="Times New Roman" w:hAnsi="Roboto Slab" w:cs="Times New Roman"/>
-          <w:color w:val="444444"/>
-          <w:sz w:val="26"/>
-          <w:szCs w:val="26"/>
-          <w:lang w:eastAsia="es-AR"/>
-        </w:rPr>
-      </w:pPr>
-      <w:r>
-        <w:rPr>
-          <w:rFonts w:ascii="Roboto Slab" w:eastAsia="Times New Roman" w:hAnsi="Roboto Slab" w:cs="Times New Roman"/>
-          <w:color w:val="444444"/>
-          <w:sz w:val="26"/>
-          <w:szCs w:val="26"/>
-          <w:lang w:eastAsia="es-AR"/>
-        </w:rPr>
-        <w:t>Todos</w:t>
-      </w:r>
-      <w:r>
-        <w:rPr>
-          <w:rFonts w:ascii="Roboto Slab" w:eastAsia="Times New Roman" w:hAnsi="Roboto Slab" w:cs="Times New Roman"/>
-          <w:color w:val="444444"/>
-          <w:sz w:val="26"/>
-          <w:szCs w:val="26"/>
-          <w:lang w:eastAsia="es-AR"/>
-        </w:rPr>
-        <w:t xml:space="preserve"> </w:t>
-      </w:r>
-      <w:r>
-        <w:rPr>
-          <w:rFonts w:ascii="Roboto Slab" w:eastAsia="Times New Roman" w:hAnsi="Roboto Slab" w:cs="Times New Roman"/>
-          <w:color w:val="444444"/>
-          <w:sz w:val="26"/>
-          <w:szCs w:val="26"/>
-          <w:lang w:eastAsia="es-AR"/>
-        </w:rPr>
-        <w:t>los desarrolladores utilizan algún estilo de</w:t>
-      </w:r>
-      <w:r>
-        <w:rPr>
-          <w:rFonts w:ascii="Roboto Slab" w:eastAsia="Times New Roman" w:hAnsi="Roboto Slab" w:cs="Times New Roman"/>
-          <w:color w:val="444444"/>
-          <w:sz w:val="26"/>
-          <w:szCs w:val="26"/>
-          <w:lang w:eastAsia="es-AR"/>
-        </w:rPr>
-        <w:t xml:space="preserve"> </w:t>
-      </w:r>
-      <w:r>
-        <w:rPr>
-          <w:rFonts w:ascii="Roboto Slab" w:eastAsia="Times New Roman" w:hAnsi="Roboto Slab" w:cs="Times New Roman"/>
-          <w:color w:val="444444"/>
-          <w:sz w:val="26"/>
-          <w:szCs w:val="26"/>
-          <w:lang w:eastAsia="es-AR"/>
-        </w:rPr>
-        <w:t>colocación de los elementos del código fuente</w:t>
-      </w:r>
-      <w:r>
-        <w:rPr>
-          <w:rFonts w:ascii="Roboto Slab" w:eastAsia="Times New Roman" w:hAnsi="Roboto Slab" w:cs="Times New Roman"/>
-          <w:color w:val="444444"/>
-          <w:sz w:val="26"/>
-          <w:szCs w:val="26"/>
-          <w:lang w:eastAsia="es-AR"/>
-        </w:rPr>
-        <w:t xml:space="preserve"> </w:t>
-      </w:r>
-      <w:r>
-        <w:rPr>
-          <w:rFonts w:ascii="Roboto Slab" w:eastAsia="Times New Roman" w:hAnsi="Roboto Slab" w:cs="Times New Roman"/>
-          <w:color w:val="444444"/>
-          <w:sz w:val="26"/>
-          <w:szCs w:val="26"/>
-          <w:lang w:eastAsia="es-AR"/>
-        </w:rPr>
-        <w:t>dentro del texto que los contiene. Esto se define como el estilo de</w:t>
-      </w:r>
-      <w:r>
-        <w:rPr>
-          <w:rFonts w:ascii="Roboto Slab" w:eastAsia="Times New Roman" w:hAnsi="Roboto Slab" w:cs="Times New Roman"/>
-          <w:color w:val="444444"/>
-          <w:sz w:val="26"/>
-          <w:szCs w:val="26"/>
-          <w:lang w:eastAsia="es-AR"/>
-        </w:rPr>
-        <w:t xml:space="preserve"> </w:t>
-      </w:r>
-      <w:r>
-        <w:rPr>
-          <w:rFonts w:ascii="Roboto Slab" w:eastAsia="Times New Roman" w:hAnsi="Roboto Slab" w:cs="Times New Roman"/>
-          <w:color w:val="444444"/>
-          <w:sz w:val="26"/>
-          <w:szCs w:val="26"/>
-          <w:lang w:eastAsia="es-AR"/>
-        </w:rPr>
-        <w:t>codificación. Las normas de indentación indican</w:t>
-      </w:r>
-      <w:r>
-        <w:rPr>
-          <w:rFonts w:ascii="Roboto Slab" w:eastAsia="Times New Roman" w:hAnsi="Roboto Slab" w:cs="Times New Roman"/>
-          <w:color w:val="444444"/>
-          <w:sz w:val="26"/>
-          <w:szCs w:val="26"/>
-          <w:lang w:eastAsia="es-AR"/>
-        </w:rPr>
-        <w:t xml:space="preserve"> </w:t>
-      </w:r>
-      <w:r>
-        <w:rPr>
-          <w:rFonts w:ascii="Roboto Slab" w:eastAsia="Times New Roman" w:hAnsi="Roboto Slab" w:cs="Times New Roman"/>
-          <w:color w:val="444444"/>
-          <w:sz w:val="26"/>
-          <w:szCs w:val="26"/>
-          <w:lang w:eastAsia="es-AR"/>
-        </w:rPr>
-        <w:t>la posición en la que se deben colocar los diferentes</w:t>
-      </w:r>
-      <w:r>
-        <w:rPr>
-          <w:rFonts w:ascii="Roboto Slab" w:eastAsia="Times New Roman" w:hAnsi="Roboto Slab" w:cs="Times New Roman"/>
-          <w:color w:val="444444"/>
-          <w:sz w:val="26"/>
-          <w:szCs w:val="26"/>
-          <w:lang w:eastAsia="es-AR"/>
-        </w:rPr>
-        <w:t xml:space="preserve"> </w:t>
-      </w:r>
-      <w:r>
-        <w:rPr>
-          <w:rFonts w:ascii="Roboto Slab" w:eastAsia="Times New Roman" w:hAnsi="Roboto Slab" w:cs="Times New Roman"/>
-          <w:color w:val="444444"/>
-          <w:sz w:val="26"/>
-          <w:szCs w:val="26"/>
-          <w:lang w:eastAsia="es-AR"/>
-        </w:rPr>
-        <w:t>elementos que se incluyen en el código fuente, por lo que</w:t>
-      </w:r>
-      <w:r>
-        <w:rPr>
-          <w:rFonts w:ascii="Roboto Slab" w:eastAsia="Times New Roman" w:hAnsi="Roboto Slab" w:cs="Times New Roman"/>
-          <w:color w:val="444444"/>
-          <w:sz w:val="26"/>
-          <w:szCs w:val="26"/>
-          <w:lang w:eastAsia="es-AR"/>
-        </w:rPr>
-        <w:t xml:space="preserve"> </w:t>
-      </w:r>
-      <w:r>
-        <w:rPr>
-          <w:rFonts w:ascii="Roboto Slab" w:eastAsia="Times New Roman" w:hAnsi="Roboto Slab" w:cs="Times New Roman"/>
-          <w:color w:val="444444"/>
-          <w:sz w:val="26"/>
-          <w:szCs w:val="26"/>
-          <w:lang w:eastAsia="es-AR"/>
-        </w:rPr>
-        <w:t>forman parte del estilo de codificación. Otro ejemplo de</w:t>
-      </w:r>
-      <w:r>
-        <w:rPr>
-          <w:rFonts w:ascii="Roboto Slab" w:eastAsia="Times New Roman" w:hAnsi="Roboto Slab" w:cs="Times New Roman"/>
-          <w:color w:val="444444"/>
-          <w:sz w:val="26"/>
-          <w:szCs w:val="26"/>
-          <w:lang w:eastAsia="es-AR"/>
-        </w:rPr>
-        <w:t xml:space="preserve"> </w:t>
-      </w:r>
-      <w:r>
-        <w:rPr>
-          <w:rFonts w:ascii="Roboto Slab" w:eastAsia="Times New Roman" w:hAnsi="Roboto Slab" w:cs="Times New Roman"/>
-          <w:color w:val="444444"/>
-          <w:sz w:val="26"/>
-          <w:szCs w:val="26"/>
-          <w:lang w:eastAsia="es-AR"/>
-        </w:rPr>
-        <w:t>ello es la separación con espacios en blanco entre los</w:t>
-      </w:r>
-      <w:r>
-        <w:rPr>
-          <w:rFonts w:ascii="Roboto Slab" w:eastAsia="Times New Roman" w:hAnsi="Roboto Slab" w:cs="Times New Roman"/>
-          <w:color w:val="444444"/>
-          <w:sz w:val="26"/>
-          <w:szCs w:val="26"/>
-          <w:lang w:eastAsia="es-AR"/>
-        </w:rPr>
-        <w:t xml:space="preserve"> </w:t>
-      </w:r>
-      <w:r>
-        <w:rPr>
-          <w:rFonts w:ascii="Roboto Slab" w:eastAsia="Times New Roman" w:hAnsi="Roboto Slab" w:cs="Times New Roman"/>
-          <w:color w:val="444444"/>
-          <w:sz w:val="26"/>
-          <w:szCs w:val="26"/>
-          <w:lang w:eastAsia="es-AR"/>
-        </w:rPr>
-        <w:t>diferentes elementos que componen las líneas de</w:t>
-      </w:r>
-      <w:r>
-        <w:rPr>
-          <w:rFonts w:ascii="Roboto Slab" w:eastAsia="Times New Roman" w:hAnsi="Roboto Slab" w:cs="Times New Roman"/>
-          <w:color w:val="444444"/>
-          <w:sz w:val="26"/>
-          <w:szCs w:val="26"/>
-          <w:lang w:eastAsia="es-AR"/>
-        </w:rPr>
-        <w:t xml:space="preserve"> </w:t>
-      </w:r>
-      <w:r>
-        <w:rPr>
-          <w:rFonts w:ascii="Roboto Slab" w:eastAsia="Times New Roman" w:hAnsi="Roboto Slab" w:cs="Times New Roman"/>
-          <w:color w:val="444444"/>
-          <w:sz w:val="26"/>
-          <w:szCs w:val="26"/>
-          <w:lang w:eastAsia="es-AR"/>
-        </w:rPr>
-        <w:t>código.</w:t>
-      </w:r>
-    </w:p>
-    <w:p>
-      <w:pPr>
         <w:spacing w:before="450" w:after="300" w:line="570" w:lineRule="atLeast"/>
         <w:outlineLvl w:val="1"/>
         <w:rPr>
@@ -534,7 +312,9 @@
         </w:rPr>
       </w:pPr>
       <w:bookmarkStart w:id="1" w:name="mozTocId342817"/>
+      <w:bookmarkStart w:id="2" w:name="_GoBack"/>
       <w:bookmarkEnd w:id="1"/>
+      <w:bookmarkEnd w:id="2"/>
       <w:r>
         <w:rPr>
           <w:rFonts w:ascii="Montserrat" w:eastAsia="Times New Roman" w:hAnsi="Montserrat" w:cs="Times New Roman"/>
@@ -738,7 +518,6 @@
           <w:szCs w:val="26"/>
           <w:lang w:eastAsia="es-AR"/>
         </w:rPr>
-        <w:lastRenderedPageBreak/>
         <w:t>Para</w:t>
       </w:r>
       <w:r>
@@ -759,19 +538,7 @@
           <w:szCs w:val="26"/>
           <w:lang w:eastAsia="es-AR"/>
         </w:rPr>
-        <w:t>entender cómo hay que indentar</w:t>
-      </w:r>
-      <w:bookmarkStart w:id="2" w:name="_GoBack"/>
-      <w:bookmarkEnd w:id="2"/>
-      <w:r>
-        <w:rPr>
-          <w:rFonts w:ascii="Roboto Slab" w:eastAsia="Times New Roman" w:hAnsi="Roboto Slab" w:cs="Times New Roman"/>
-          <w:color w:val="444444"/>
-          <w:sz w:val="26"/>
-          <w:szCs w:val="26"/>
-          <w:lang w:eastAsia="es-AR"/>
-        </w:rPr>
-        <w:t xml:space="preserve"> un código primero</w:t>
+        <w:t>entender cómo hay que indentar un código primero</w:t>
       </w:r>
       <w:r>
         <w:rPr>
@@ -1033,7 +800,18 @@
           <w:szCs w:val="26"/>
           <w:lang w:eastAsia="es-AR"/>
         </w:rPr>
-        <w:t>fundamentales de estos sistemas son el estudio de los patrones de</w:t>
+        <w:t xml:space="preserve">fundamentales </w:t>
+      </w:r>
+      <w:r>
+        <w:rPr>
+          <w:rFonts w:ascii="Roboto Slab" w:eastAsia="Times New Roman" w:hAnsi="Roboto Slab" w:cs="Times New Roman"/>
+          <w:color w:val="444444"/>
+          <w:sz w:val="26"/>
+          <w:szCs w:val="26"/>
+          <w:lang w:eastAsia="es-AR"/>
+        </w:rPr>
+        <w:lastRenderedPageBreak/>
+        <w:t>de estos sistemas son el estudio de los patrones de</w:t>
       </w:r>
       <w:r>
         <w:rPr>
@@ -1546,7 +1324,6 @@
           <w:szCs w:val="26"/>
           <w:lang w:eastAsia="es-AR"/>
         </w:rPr>
-        <w:lastRenderedPageBreak/>
         <w:t>Vamos</w:t>
       </w:r>
       <w:r>
@@ -1781,6 +1558,7 @@
           <w:szCs w:val="26"/>
           <w:lang w:eastAsia="es-AR"/>
         </w:rPr>
+        <w:lastRenderedPageBreak/>
         <w:t>Que</w:t>
       </w:r>
       <w:r>
@@ -2419,18 +2197,7 @@
           <w:szCs w:val="26"/>
           <w:lang w:eastAsia="es-AR"/>
         </w:rPr>
-        <w:t xml:space="preserve">debe pensar que el lector tiene una pantalla </w:t>
-      </w:r>
-      <w:r>
-        <w:rPr>
-          <w:rFonts w:ascii="Roboto Slab" w:eastAsia="Times New Roman" w:hAnsi="Roboto Slab" w:cs="Times New Roman"/>
-          <w:color w:val="444444"/>
-          <w:sz w:val="26"/>
-          <w:szCs w:val="26"/>
-          <w:lang w:eastAsia="es-AR"/>
-        </w:rPr>
-        <w:lastRenderedPageBreak/>
-        <w:t>demasiado</w:t>
+        <w:t>debe pensar que el lector tiene una pantalla demasiado</w:t>
       </w:r>
       <w:r>
         <w:rPr>
@@ -2617,6 +2384,7 @@
           <w:szCs w:val="26"/>
           <w:lang w:eastAsia="es-AR"/>
         </w:rPr>
+        <w:lastRenderedPageBreak/>
         <w:t>Utilizar el menor</w:t>
       </w:r>
       <w:r>
@@ -3765,7 +3533,7 @@
 </file>
 
 <file path=customXml/itemProps1.xml><?xml version="1.0" encoding="utf-8"?>
-<ds:datastoreItem xmlns:ds="http://schemas.openxmlformats.org/officeDocument/2006/customXml" ds:itemID="{21254811-745D-4302-A0B2-15C0977A75C5}">
+<ds:datastoreItem xmlns:ds="http://schemas.openxmlformats.org/officeDocument/2006/customXml" ds:itemID="{168ED2CD-D11D-42EF-99C9-90DE49662B48}">
   <ds:schemaRefs>
     <ds:schemaRef ds:uri="http://schemas.openxmlformats.org/officeDocument/2006/bibliography"/>
   </ds:schemaRefs>

</xml_diff>